<commit_message>
Project Component and others functions
</commit_message>
<xml_diff>
--- a/Module 6 - Java Server Side Programming + Angular/Employee Management System.docx
+++ b/Module 6 - Java Server Side Programming + Angular/Employee Management System.docx
@@ -1,6 +1,6 @@
 
 <file path=word/document.xml><?xml version="1.0" encoding="utf-8"?>
-<w:document xmlns:wpc="http://schemas.microsoft.com/office/word/2010/wordprocessingCanvas" xmlns:cx="http://schemas.microsoft.com/office/drawing/2014/chartex" xmlns:cx1="http://schemas.microsoft.com/office/drawing/2015/9/8/chartex" xmlns:cx2="http://schemas.microsoft.com/office/drawing/2015/10/21/chartex" xmlns:cx3="http://schemas.microsoft.com/office/drawing/2016/5/9/chartex" xmlns:cx4="http://schemas.microsoft.com/office/drawing/2016/5/10/chartex" xmlns:cx5="http://schemas.microsoft.com/office/drawing/2016/5/11/chartex" xmlns:cx6="http://schemas.microsoft.com/office/drawing/2016/5/12/chartex" xmlns:cx7="http://schemas.microsoft.com/office/drawing/2016/5/13/chartex" xmlns:cx8="http://schemas.microsoft.com/office/drawing/2016/5/14/chartex" xmlns:mc="http://schemas.openxmlformats.org/markup-compatibility/2006" xmlns:aink="http://schemas.microsoft.com/office/drawing/2016/ink" xmlns:am3d="http://schemas.microsoft.com/office/drawing/2017/model3d" xmlns:o="urn:schemas-microsoft-com:office:office" xmlns:r="http://schemas.openxmlformats.org/officeDocument/2006/relationships" xmlns:m="http://schemas.openxmlformats.org/officeDocument/2006/math" xmlns:v="urn:schemas-microsoft-com:vml" xmlns:wp14="http://schemas.microsoft.com/office/word/2010/wordprocessingDrawing" xmlns:wp="http://schemas.openxmlformats.org/drawingml/2006/wordprocessingDrawing" xmlns:w10="urn:schemas-microsoft-com:office:word" xmlns:w="http://schemas.openxmlformats.org/wordprocessingml/2006/main" xmlns:w14="http://schemas.microsoft.com/office/word/2010/wordml" xmlns:w15="http://schemas.microsoft.com/office/word/2012/wordml" xmlns:w16cex="http://schemas.microsoft.com/office/word/2018/wordml/cex" xmlns:w16cid="http://schemas.microsoft.com/office/word/2016/wordml/cid" xmlns:w16="http://schemas.microsoft.com/office/word/2018/wordml" xmlns:w16sdtdh="http://schemas.microsoft.com/office/word/2020/wordml/sdtdatahash" xmlns:w16se="http://schemas.microsoft.com/office/word/2015/wordml/symex" xmlns:wpg="http://schemas.microsoft.com/office/word/2010/wordprocessingGroup" xmlns:wpi="http://schemas.microsoft.com/office/word/2010/wordprocessingInk" xmlns:wne="http://schemas.microsoft.com/office/word/2006/wordml" xmlns:wps="http://schemas.microsoft.com/office/word/2010/wordprocessingShape" mc:Ignorable="w14 w15 w16se w16cid w16 w16cex w16sdtdh wp14">
+<w:document xmlns:wpc="http://schemas.microsoft.com/office/word/2010/wordprocessingCanvas" xmlns:cx="http://schemas.microsoft.com/office/drawing/2014/chartex" xmlns:cx1="http://schemas.microsoft.com/office/drawing/2015/9/8/chartex" xmlns:cx2="http://schemas.microsoft.com/office/drawing/2015/10/21/chartex" xmlns:cx3="http://schemas.microsoft.com/office/drawing/2016/5/9/chartex" xmlns:cx4="http://schemas.microsoft.com/office/drawing/2016/5/10/chartex" xmlns:cx5="http://schemas.microsoft.com/office/drawing/2016/5/11/chartex" xmlns:cx6="http://schemas.microsoft.com/office/drawing/2016/5/12/chartex" xmlns:cx7="http://schemas.microsoft.com/office/drawing/2016/5/13/chartex" xmlns:cx8="http://schemas.microsoft.com/office/drawing/2016/5/14/chartex" xmlns:mc="http://schemas.openxmlformats.org/markup-compatibility/2006" xmlns:aink="http://schemas.microsoft.com/office/drawing/2016/ink" xmlns:am3d="http://schemas.microsoft.com/office/drawing/2017/model3d" xmlns:o="urn:schemas-microsoft-com:office:office" xmlns:oel="http://schemas.microsoft.com/office/2019/extlst" xmlns:r="http://schemas.openxmlformats.org/officeDocument/2006/relationships" xmlns:m="http://schemas.openxmlformats.org/officeDocument/2006/math" xmlns:v="urn:schemas-microsoft-com:vml" xmlns:wp14="http://schemas.microsoft.com/office/word/2010/wordprocessingDrawing" xmlns:wp="http://schemas.openxmlformats.org/drawingml/2006/wordprocessingDrawing" xmlns:w10="urn:schemas-microsoft-com:office:word" xmlns:w="http://schemas.openxmlformats.org/wordprocessingml/2006/main" xmlns:w14="http://schemas.microsoft.com/office/word/2010/wordml" xmlns:w15="http://schemas.microsoft.com/office/word/2012/wordml" xmlns:w16cex="http://schemas.microsoft.com/office/word/2018/wordml/cex" xmlns:w16cid="http://schemas.microsoft.com/office/word/2016/wordml/cid" xmlns:w16="http://schemas.microsoft.com/office/word/2018/wordml" xmlns:w16sdtdh="http://schemas.microsoft.com/office/word/2020/wordml/sdtdatahash" xmlns:w16se="http://schemas.microsoft.com/office/word/2015/wordml/symex" xmlns:wpg="http://schemas.microsoft.com/office/word/2010/wordprocessingGroup" xmlns:wpi="http://schemas.microsoft.com/office/word/2010/wordprocessingInk" xmlns:wne="http://schemas.microsoft.com/office/word/2006/wordml" xmlns:wps="http://schemas.microsoft.com/office/word/2010/wordprocessingShape" mc:Ignorable="w14 w15 w16se w16cid w16 w16cex w16sdtdh wp14">
   <w:body>
     <w:p>
       <w:pPr>
@@ -15,6 +15,17 @@
           <w:lang w:bidi="bn-BD"/>
         </w:rPr>
       </w:pPr>
+      <w:r>
+        <w:rPr>
+          <w:rFonts w:ascii="Times New Roman" w:eastAsia="Times New Roman" w:hAnsi="Times New Roman" w:cs="Times New Roman"/>
+          <w:b/>
+          <w:bCs/>
+          <w:sz w:val="36"/>
+          <w:szCs w:val="36"/>
+          <w:lang w:bidi="bn-BD"/>
+        </w:rPr>
+        <w:t xml:space="preserve">Payroll or </w:t>
+      </w:r>
       <w:r>
         <w:rPr>
           <w:rFonts w:ascii="Times New Roman" w:eastAsia="Times New Roman" w:hAnsi="Times New Roman" w:cs="Times New Roman"/>
@@ -232,25 +243,7 @@
           <w:szCs w:val="28"/>
           <w:lang w:bidi="bn-BD"/>
         </w:rPr>
-        <w:t xml:space="preserve">Create an </w:t>
-      </w:r>
-      <w:r>
-        <w:rPr>
-          <w:rFonts w:ascii="Times New Roman" w:eastAsia="Times New Roman" w:hAnsi="Times New Roman" w:cs="Times New Roman"/>
-          <w:sz w:val="28"/>
-          <w:szCs w:val="28"/>
-          <w:lang w:bidi="bn-BD"/>
-        </w:rPr>
-        <w:t>employee’s</w:t>
-      </w:r>
-      <w:r>
-        <w:rPr>
-          <w:rFonts w:ascii="Times New Roman" w:eastAsia="Times New Roman" w:hAnsi="Times New Roman" w:cs="Times New Roman"/>
-          <w:sz w:val="28"/>
-          <w:szCs w:val="28"/>
-          <w:lang w:bidi="bn-BD"/>
-        </w:rPr>
-        <w:t xml:space="preserve"> salary.</w:t>
+        <w:t>Create an employee’s salary.</w:t>
       </w:r>
     </w:p>
     <w:p>
@@ -3432,7 +3425,7 @@
 </file>
 
 <file path=word/endnotes.xml><?xml version="1.0" encoding="utf-8"?>
-<w:endnotes xmlns:wpc="http://schemas.microsoft.com/office/word/2010/wordprocessingCanvas" xmlns:cx="http://schemas.microsoft.com/office/drawing/2014/chartex" xmlns:cx1="http://schemas.microsoft.com/office/drawing/2015/9/8/chartex" xmlns:cx2="http://schemas.microsoft.com/office/drawing/2015/10/21/chartex" xmlns:cx3="http://schemas.microsoft.com/office/drawing/2016/5/9/chartex" xmlns:cx4="http://schemas.microsoft.com/office/drawing/2016/5/10/chartex" xmlns:cx5="http://schemas.microsoft.com/office/drawing/2016/5/11/chartex" xmlns:cx6="http://schemas.microsoft.com/office/drawing/2016/5/12/chartex" xmlns:cx7="http://schemas.microsoft.com/office/drawing/2016/5/13/chartex" xmlns:cx8="http://schemas.microsoft.com/office/drawing/2016/5/14/chartex" xmlns:mc="http://schemas.openxmlformats.org/markup-compatibility/2006" xmlns:aink="http://schemas.microsoft.com/office/drawing/2016/ink" xmlns:am3d="http://schemas.microsoft.com/office/drawing/2017/model3d" xmlns:o="urn:schemas-microsoft-com:office:office" xmlns:r="http://schemas.openxmlformats.org/officeDocument/2006/relationships" xmlns:m="http://schemas.openxmlformats.org/officeDocument/2006/math" xmlns:v="urn:schemas-microsoft-com:vml" xmlns:wp14="http://schemas.microsoft.com/office/word/2010/wordprocessingDrawing" xmlns:wp="http://schemas.openxmlformats.org/drawingml/2006/wordprocessingDrawing" xmlns:w10="urn:schemas-microsoft-com:office:word" xmlns:w="http://schemas.openxmlformats.org/wordprocessingml/2006/main" xmlns:w14="http://schemas.microsoft.com/office/word/2010/wordml" xmlns:w15="http://schemas.microsoft.com/office/word/2012/wordml" xmlns:w16cex="http://schemas.microsoft.com/office/word/2018/wordml/cex" xmlns:w16cid="http://schemas.microsoft.com/office/word/2016/wordml/cid" xmlns:w16="http://schemas.microsoft.com/office/word/2018/wordml" xmlns:w16sdtdh="http://schemas.microsoft.com/office/word/2020/wordml/sdtdatahash" xmlns:w16se="http://schemas.microsoft.com/office/word/2015/wordml/symex" xmlns:wpg="http://schemas.microsoft.com/office/word/2010/wordprocessingGroup" xmlns:wpi="http://schemas.microsoft.com/office/word/2010/wordprocessingInk" xmlns:wne="http://schemas.microsoft.com/office/word/2006/wordml" xmlns:wps="http://schemas.microsoft.com/office/word/2010/wordprocessingShape" mc:Ignorable="w14 w15 w16se w16cid w16 w16cex w16sdtdh wp14">
+<w:endnotes xmlns:wpc="http://schemas.microsoft.com/office/word/2010/wordprocessingCanvas" xmlns:cx="http://schemas.microsoft.com/office/drawing/2014/chartex" xmlns:cx1="http://schemas.microsoft.com/office/drawing/2015/9/8/chartex" xmlns:cx2="http://schemas.microsoft.com/office/drawing/2015/10/21/chartex" xmlns:cx3="http://schemas.microsoft.com/office/drawing/2016/5/9/chartex" xmlns:cx4="http://schemas.microsoft.com/office/drawing/2016/5/10/chartex" xmlns:cx5="http://schemas.microsoft.com/office/drawing/2016/5/11/chartex" xmlns:cx6="http://schemas.microsoft.com/office/drawing/2016/5/12/chartex" xmlns:cx7="http://schemas.microsoft.com/office/drawing/2016/5/13/chartex" xmlns:cx8="http://schemas.microsoft.com/office/drawing/2016/5/14/chartex" xmlns:mc="http://schemas.openxmlformats.org/markup-compatibility/2006" xmlns:aink="http://schemas.microsoft.com/office/drawing/2016/ink" xmlns:am3d="http://schemas.microsoft.com/office/drawing/2017/model3d" xmlns:o="urn:schemas-microsoft-com:office:office" xmlns:oel="http://schemas.microsoft.com/office/2019/extlst" xmlns:r="http://schemas.openxmlformats.org/officeDocument/2006/relationships" xmlns:m="http://schemas.openxmlformats.org/officeDocument/2006/math" xmlns:v="urn:schemas-microsoft-com:vml" xmlns:wp14="http://schemas.microsoft.com/office/word/2010/wordprocessingDrawing" xmlns:wp="http://schemas.openxmlformats.org/drawingml/2006/wordprocessingDrawing" xmlns:w10="urn:schemas-microsoft-com:office:word" xmlns:w="http://schemas.openxmlformats.org/wordprocessingml/2006/main" xmlns:w14="http://schemas.microsoft.com/office/word/2010/wordml" xmlns:w15="http://schemas.microsoft.com/office/word/2012/wordml" xmlns:w16cex="http://schemas.microsoft.com/office/word/2018/wordml/cex" xmlns:w16cid="http://schemas.microsoft.com/office/word/2016/wordml/cid" xmlns:w16="http://schemas.microsoft.com/office/word/2018/wordml" xmlns:w16sdtdh="http://schemas.microsoft.com/office/word/2020/wordml/sdtdatahash" xmlns:w16se="http://schemas.microsoft.com/office/word/2015/wordml/symex" xmlns:wpg="http://schemas.microsoft.com/office/word/2010/wordprocessingGroup" xmlns:wpi="http://schemas.microsoft.com/office/word/2010/wordprocessingInk" xmlns:wne="http://schemas.microsoft.com/office/word/2006/wordml" xmlns:wps="http://schemas.microsoft.com/office/word/2010/wordprocessingShape" mc:Ignorable="w14 w15 w16se w16cid w16 w16cex w16sdtdh wp14">
   <w:endnote w:type="separator" w:id="-1">
     <w:p>
       <w:pPr>
@@ -3457,7 +3450,7 @@
 </file>
 
 <file path=word/footnotes.xml><?xml version="1.0" encoding="utf-8"?>
-<w:footnotes xmlns:wpc="http://schemas.microsoft.com/office/word/2010/wordprocessingCanvas" xmlns:cx="http://schemas.microsoft.com/office/drawing/2014/chartex" xmlns:cx1="http://schemas.microsoft.com/office/drawing/2015/9/8/chartex" xmlns:cx2="http://schemas.microsoft.com/office/drawing/2015/10/21/chartex" xmlns:cx3="http://schemas.microsoft.com/office/drawing/2016/5/9/chartex" xmlns:cx4="http://schemas.microsoft.com/office/drawing/2016/5/10/chartex" xmlns:cx5="http://schemas.microsoft.com/office/drawing/2016/5/11/chartex" xmlns:cx6="http://schemas.microsoft.com/office/drawing/2016/5/12/chartex" xmlns:cx7="http://schemas.microsoft.com/office/drawing/2016/5/13/chartex" xmlns:cx8="http://schemas.microsoft.com/office/drawing/2016/5/14/chartex" xmlns:mc="http://schemas.openxmlformats.org/markup-compatibility/2006" xmlns:aink="http://schemas.microsoft.com/office/drawing/2016/ink" xmlns:am3d="http://schemas.microsoft.com/office/drawing/2017/model3d" xmlns:o="urn:schemas-microsoft-com:office:office" xmlns:r="http://schemas.openxmlformats.org/officeDocument/2006/relationships" xmlns:m="http://schemas.openxmlformats.org/officeDocument/2006/math" xmlns:v="urn:schemas-microsoft-com:vml" xmlns:wp14="http://schemas.microsoft.com/office/word/2010/wordprocessingDrawing" xmlns:wp="http://schemas.openxmlformats.org/drawingml/2006/wordprocessingDrawing" xmlns:w10="urn:schemas-microsoft-com:office:word" xmlns:w="http://schemas.openxmlformats.org/wordprocessingml/2006/main" xmlns:w14="http://schemas.microsoft.com/office/word/2010/wordml" xmlns:w15="http://schemas.microsoft.com/office/word/2012/wordml" xmlns:w16cex="http://schemas.microsoft.com/office/word/2018/wordml/cex" xmlns:w16cid="http://schemas.microsoft.com/office/word/2016/wordml/cid" xmlns:w16="http://schemas.microsoft.com/office/word/2018/wordml" xmlns:w16sdtdh="http://schemas.microsoft.com/office/word/2020/wordml/sdtdatahash" xmlns:w16se="http://schemas.microsoft.com/office/word/2015/wordml/symex" xmlns:wpg="http://schemas.microsoft.com/office/word/2010/wordprocessingGroup" xmlns:wpi="http://schemas.microsoft.com/office/word/2010/wordprocessingInk" xmlns:wne="http://schemas.microsoft.com/office/word/2006/wordml" xmlns:wps="http://schemas.microsoft.com/office/word/2010/wordprocessingShape" mc:Ignorable="w14 w15 w16se w16cid w16 w16cex w16sdtdh wp14">
+<w:footnotes xmlns:wpc="http://schemas.microsoft.com/office/word/2010/wordprocessingCanvas" xmlns:cx="http://schemas.microsoft.com/office/drawing/2014/chartex" xmlns:cx1="http://schemas.microsoft.com/office/drawing/2015/9/8/chartex" xmlns:cx2="http://schemas.microsoft.com/office/drawing/2015/10/21/chartex" xmlns:cx3="http://schemas.microsoft.com/office/drawing/2016/5/9/chartex" xmlns:cx4="http://schemas.microsoft.com/office/drawing/2016/5/10/chartex" xmlns:cx5="http://schemas.microsoft.com/office/drawing/2016/5/11/chartex" xmlns:cx6="http://schemas.microsoft.com/office/drawing/2016/5/12/chartex" xmlns:cx7="http://schemas.microsoft.com/office/drawing/2016/5/13/chartex" xmlns:cx8="http://schemas.microsoft.com/office/drawing/2016/5/14/chartex" xmlns:mc="http://schemas.openxmlformats.org/markup-compatibility/2006" xmlns:aink="http://schemas.microsoft.com/office/drawing/2016/ink" xmlns:am3d="http://schemas.microsoft.com/office/drawing/2017/model3d" xmlns:o="urn:schemas-microsoft-com:office:office" xmlns:oel="http://schemas.microsoft.com/office/2019/extlst" xmlns:r="http://schemas.openxmlformats.org/officeDocument/2006/relationships" xmlns:m="http://schemas.openxmlformats.org/officeDocument/2006/math" xmlns:v="urn:schemas-microsoft-com:vml" xmlns:wp14="http://schemas.microsoft.com/office/word/2010/wordprocessingDrawing" xmlns:wp="http://schemas.openxmlformats.org/drawingml/2006/wordprocessingDrawing" xmlns:w10="urn:schemas-microsoft-com:office:word" xmlns:w="http://schemas.openxmlformats.org/wordprocessingml/2006/main" xmlns:w14="http://schemas.microsoft.com/office/word/2010/wordml" xmlns:w15="http://schemas.microsoft.com/office/word/2012/wordml" xmlns:w16cex="http://schemas.microsoft.com/office/word/2018/wordml/cex" xmlns:w16cid="http://schemas.microsoft.com/office/word/2016/wordml/cid" xmlns:w16="http://schemas.microsoft.com/office/word/2018/wordml" xmlns:w16sdtdh="http://schemas.microsoft.com/office/word/2020/wordml/sdtdatahash" xmlns:w16se="http://schemas.microsoft.com/office/word/2015/wordml/symex" xmlns:wpg="http://schemas.microsoft.com/office/word/2010/wordprocessingGroup" xmlns:wpi="http://schemas.microsoft.com/office/word/2010/wordprocessingInk" xmlns:wne="http://schemas.microsoft.com/office/word/2006/wordml" xmlns:wps="http://schemas.microsoft.com/office/word/2010/wordprocessingShape" mc:Ignorable="w14 w15 w16se w16cid w16 w16cex w16sdtdh wp14">
   <w:footnote w:type="separator" w:id="-1">
     <w:p>
       <w:pPr>
@@ -3482,7 +3475,7 @@
 </file>
 
 <file path=word/numbering.xml><?xml version="1.0" encoding="utf-8"?>
-<w:numbering xmlns:wpc="http://schemas.microsoft.com/office/word/2010/wordprocessingCanvas" xmlns:cx="http://schemas.microsoft.com/office/drawing/2014/chartex" xmlns:cx1="http://schemas.microsoft.com/office/drawing/2015/9/8/chartex" xmlns:cx2="http://schemas.microsoft.com/office/drawing/2015/10/21/chartex" xmlns:cx3="http://schemas.microsoft.com/office/drawing/2016/5/9/chartex" xmlns:cx4="http://schemas.microsoft.com/office/drawing/2016/5/10/chartex" xmlns:cx5="http://schemas.microsoft.com/office/drawing/2016/5/11/chartex" xmlns:cx6="http://schemas.microsoft.com/office/drawing/2016/5/12/chartex" xmlns:cx7="http://schemas.microsoft.com/office/drawing/2016/5/13/chartex" xmlns:cx8="http://schemas.microsoft.com/office/drawing/2016/5/14/chartex" xmlns:mc="http://schemas.openxmlformats.org/markup-compatibility/2006" xmlns:aink="http://schemas.microsoft.com/office/drawing/2016/ink" xmlns:am3d="http://schemas.microsoft.com/office/drawing/2017/model3d" xmlns:o="urn:schemas-microsoft-com:office:office" xmlns:r="http://schemas.openxmlformats.org/officeDocument/2006/relationships" xmlns:m="http://schemas.openxmlformats.org/officeDocument/2006/math" xmlns:v="urn:schemas-microsoft-com:vml" xmlns:wp14="http://schemas.microsoft.com/office/word/2010/wordprocessingDrawing" xmlns:wp="http://schemas.openxmlformats.org/drawingml/2006/wordprocessingDrawing" xmlns:w10="urn:schemas-microsoft-com:office:word" xmlns:w="http://schemas.openxmlformats.org/wordprocessingml/2006/main" xmlns:w14="http://schemas.microsoft.com/office/word/2010/wordml" xmlns:w15="http://schemas.microsoft.com/office/word/2012/wordml" xmlns:w16cex="http://schemas.microsoft.com/office/word/2018/wordml/cex" xmlns:w16cid="http://schemas.microsoft.com/office/word/2016/wordml/cid" xmlns:w16="http://schemas.microsoft.com/office/word/2018/wordml" xmlns:w16sdtdh="http://schemas.microsoft.com/office/word/2020/wordml/sdtdatahash" xmlns:w16se="http://schemas.microsoft.com/office/word/2015/wordml/symex" xmlns:wpg="http://schemas.microsoft.com/office/word/2010/wordprocessingGroup" xmlns:wpi="http://schemas.microsoft.com/office/word/2010/wordprocessingInk" xmlns:wne="http://schemas.microsoft.com/office/word/2006/wordml" xmlns:wps="http://schemas.microsoft.com/office/word/2010/wordprocessingShape" mc:Ignorable="w14 w15 w16se w16cid w16 w16cex w16sdtdh wp14">
+<w:numbering xmlns:wpc="http://schemas.microsoft.com/office/word/2010/wordprocessingCanvas" xmlns:cx="http://schemas.microsoft.com/office/drawing/2014/chartex" xmlns:cx1="http://schemas.microsoft.com/office/drawing/2015/9/8/chartex" xmlns:cx2="http://schemas.microsoft.com/office/drawing/2015/10/21/chartex" xmlns:cx3="http://schemas.microsoft.com/office/drawing/2016/5/9/chartex" xmlns:cx4="http://schemas.microsoft.com/office/drawing/2016/5/10/chartex" xmlns:cx5="http://schemas.microsoft.com/office/drawing/2016/5/11/chartex" xmlns:cx6="http://schemas.microsoft.com/office/drawing/2016/5/12/chartex" xmlns:cx7="http://schemas.microsoft.com/office/drawing/2016/5/13/chartex" xmlns:cx8="http://schemas.microsoft.com/office/drawing/2016/5/14/chartex" xmlns:mc="http://schemas.openxmlformats.org/markup-compatibility/2006" xmlns:aink="http://schemas.microsoft.com/office/drawing/2016/ink" xmlns:am3d="http://schemas.microsoft.com/office/drawing/2017/model3d" xmlns:o="urn:schemas-microsoft-com:office:office" xmlns:oel="http://schemas.microsoft.com/office/2019/extlst" xmlns:r="http://schemas.openxmlformats.org/officeDocument/2006/relationships" xmlns:m="http://schemas.openxmlformats.org/officeDocument/2006/math" xmlns:v="urn:schemas-microsoft-com:vml" xmlns:wp14="http://schemas.microsoft.com/office/word/2010/wordprocessingDrawing" xmlns:wp="http://schemas.openxmlformats.org/drawingml/2006/wordprocessingDrawing" xmlns:w10="urn:schemas-microsoft-com:office:word" xmlns:w="http://schemas.openxmlformats.org/wordprocessingml/2006/main" xmlns:w14="http://schemas.microsoft.com/office/word/2010/wordml" xmlns:w15="http://schemas.microsoft.com/office/word/2012/wordml" xmlns:w16cex="http://schemas.microsoft.com/office/word/2018/wordml/cex" xmlns:w16cid="http://schemas.microsoft.com/office/word/2016/wordml/cid" xmlns:w16="http://schemas.microsoft.com/office/word/2018/wordml" xmlns:w16sdtdh="http://schemas.microsoft.com/office/word/2020/wordml/sdtdatahash" xmlns:w16se="http://schemas.microsoft.com/office/word/2015/wordml/symex" xmlns:wpg="http://schemas.microsoft.com/office/word/2010/wordprocessingGroup" xmlns:wpi="http://schemas.microsoft.com/office/word/2010/wordprocessingInk" xmlns:wne="http://schemas.microsoft.com/office/word/2006/wordml" xmlns:wps="http://schemas.microsoft.com/office/word/2010/wordprocessingShape" mc:Ignorable="w14 w15 w16se w16cid w16 w16cex w16sdtdh wp14">
   <w:abstractNum w:abstractNumId="0" w15:restartNumberingAfterBreak="0">
     <w:nsid w:val="000C0296"/>
     <w:multiLevelType w:val="multilevel"/>
@@ -7564,100 +7557,100 @@
       </w:rPr>
     </w:lvl>
   </w:abstractNum>
-  <w:num w:numId="1">
+  <w:num w:numId="1" w16cid:durableId="351155280">
     <w:abstractNumId w:val="6"/>
   </w:num>
-  <w:num w:numId="2">
+  <w:num w:numId="2" w16cid:durableId="547838969">
     <w:abstractNumId w:val="20"/>
   </w:num>
-  <w:num w:numId="3">
+  <w:num w:numId="3" w16cid:durableId="116148241">
     <w:abstractNumId w:val="30"/>
   </w:num>
-  <w:num w:numId="4">
+  <w:num w:numId="4" w16cid:durableId="1588416843">
     <w:abstractNumId w:val="23"/>
   </w:num>
-  <w:num w:numId="5">
+  <w:num w:numId="5" w16cid:durableId="33624360">
     <w:abstractNumId w:val="19"/>
   </w:num>
-  <w:num w:numId="6">
+  <w:num w:numId="6" w16cid:durableId="211574940">
     <w:abstractNumId w:val="2"/>
   </w:num>
-  <w:num w:numId="7">
+  <w:num w:numId="7" w16cid:durableId="680745229">
     <w:abstractNumId w:val="16"/>
   </w:num>
-  <w:num w:numId="8">
+  <w:num w:numId="8" w16cid:durableId="1102795594">
     <w:abstractNumId w:val="17"/>
   </w:num>
-  <w:num w:numId="9">
+  <w:num w:numId="9" w16cid:durableId="1841777264">
     <w:abstractNumId w:val="13"/>
   </w:num>
-  <w:num w:numId="10">
+  <w:num w:numId="10" w16cid:durableId="1188832386">
     <w:abstractNumId w:val="18"/>
   </w:num>
-  <w:num w:numId="11">
+  <w:num w:numId="11" w16cid:durableId="1137989069">
     <w:abstractNumId w:val="22"/>
   </w:num>
-  <w:num w:numId="12">
+  <w:num w:numId="12" w16cid:durableId="1241216549">
     <w:abstractNumId w:val="7"/>
   </w:num>
-  <w:num w:numId="13">
+  <w:num w:numId="13" w16cid:durableId="638269268">
     <w:abstractNumId w:val="8"/>
   </w:num>
-  <w:num w:numId="14">
+  <w:num w:numId="14" w16cid:durableId="1986354351">
     <w:abstractNumId w:val="5"/>
   </w:num>
-  <w:num w:numId="15">
+  <w:num w:numId="15" w16cid:durableId="216400060">
     <w:abstractNumId w:val="24"/>
   </w:num>
-  <w:num w:numId="16">
+  <w:num w:numId="16" w16cid:durableId="171187373">
     <w:abstractNumId w:val="29"/>
   </w:num>
-  <w:num w:numId="17">
+  <w:num w:numId="17" w16cid:durableId="1824665355">
     <w:abstractNumId w:val="12"/>
   </w:num>
-  <w:num w:numId="18">
+  <w:num w:numId="18" w16cid:durableId="1867139063">
     <w:abstractNumId w:val="14"/>
   </w:num>
-  <w:num w:numId="19">
+  <w:num w:numId="19" w16cid:durableId="925267776">
     <w:abstractNumId w:val="28"/>
   </w:num>
-  <w:num w:numId="20">
+  <w:num w:numId="20" w16cid:durableId="620888370">
     <w:abstractNumId w:val="4"/>
   </w:num>
-  <w:num w:numId="21">
+  <w:num w:numId="21" w16cid:durableId="150097025">
     <w:abstractNumId w:val="3"/>
   </w:num>
-  <w:num w:numId="22">
+  <w:num w:numId="22" w16cid:durableId="1757435420">
     <w:abstractNumId w:val="27"/>
   </w:num>
-  <w:num w:numId="23">
+  <w:num w:numId="23" w16cid:durableId="474613479">
     <w:abstractNumId w:val="1"/>
   </w:num>
-  <w:num w:numId="24">
+  <w:num w:numId="24" w16cid:durableId="2004160440">
     <w:abstractNumId w:val="31"/>
   </w:num>
-  <w:num w:numId="25">
+  <w:num w:numId="25" w16cid:durableId="576551765">
     <w:abstractNumId w:val="21"/>
   </w:num>
-  <w:num w:numId="26">
+  <w:num w:numId="26" w16cid:durableId="314605546">
     <w:abstractNumId w:val="25"/>
   </w:num>
-  <w:num w:numId="27">
+  <w:num w:numId="27" w16cid:durableId="1320117830">
     <w:abstractNumId w:val="11"/>
   </w:num>
-  <w:num w:numId="28">
+  <w:num w:numId="28" w16cid:durableId="819200357">
     <w:abstractNumId w:val="0"/>
   </w:num>
-  <w:num w:numId="29">
+  <w:num w:numId="29" w16cid:durableId="687826772">
     <w:abstractNumId w:val="15"/>
   </w:num>
-  <w:num w:numId="30">
+  <w:num w:numId="30" w16cid:durableId="468788362">
     <w:abstractNumId w:val="26"/>
   </w:num>
-  <w:num w:numId="31">
+  <w:num w:numId="31" w16cid:durableId="1663242428">
     <w:abstractNumId w:val="10"/>
   </w:num>
-  <w:num w:numId="32">
+  <w:num w:numId="32" w16cid:durableId="919870491">
     <w:abstractNumId w:val="9"/>
   </w:num>
 </w:numbering>
@@ -8109,6 +8102,7 @@
   <w:style w:type="character" w:default="1" w:styleId="DefaultParagraphFont">
     <w:name w:val="Default Paragraph Font"/>
     <w:uiPriority w:val="1"/>
+    <w:semiHidden/>
     <w:unhideWhenUsed/>
   </w:style>
   <w:style w:type="table" w:default="1" w:styleId="TableNormal">

</xml_diff>